<commit_message>
Updated README & BIL Roadmap doc
</commit_message>
<xml_diff>
--- a/Background/Sam PMEC BIL Roadmap.docx
+++ b/Background/Sam PMEC BIL Roadmap.docx
@@ -3,8 +3,109 @@
 <w:document xmlns:wpc="http://schemas.microsoft.com/office/word/2010/wordprocessingCanvas" xmlns:cx="http://schemas.microsoft.com/office/drawing/2014/chartex" xmlns:cx1="http://schemas.microsoft.com/office/drawing/2015/9/8/chartex" xmlns:cx2="http://schemas.microsoft.com/office/drawing/2015/10/21/chartex" xmlns:cx3="http://schemas.microsoft.com/office/drawing/2016/5/9/chartex" xmlns:cx4="http://schemas.microsoft.com/office/drawing/2016/5/10/chartex" xmlns:cx5="http://schemas.microsoft.com/office/drawing/2016/5/11/chartex" xmlns:cx6="http://schemas.microsoft.com/office/drawing/2016/5/12/chartex" xmlns:cx7="http://schemas.microsoft.com/office/drawing/2016/5/13/chartex" xmlns:cx8="http://schemas.microsoft.com/office/drawing/2016/5/14/chartex" xmlns:mc="http://schemas.openxmlformats.org/markup-compatibility/2006" xmlns:aink="http://schemas.microsoft.com/office/drawing/2016/ink" xmlns:am3d="http://schemas.microsoft.com/office/drawing/2017/model3d" xmlns:o="urn:schemas-microsoft-com:office:office" xmlns:oel="http://schemas.microsoft.com/office/2019/extlst" xmlns:r="http://schemas.openxmlformats.org/officeDocument/2006/relationships" xmlns:m="http://schemas.openxmlformats.org/officeDocument/2006/math" xmlns:v="urn:schemas-microsoft-com:vml" xmlns:wp14="http://schemas.microsoft.com/office/word/2010/wordprocessingDrawing" xmlns:wp="http://schemas.openxmlformats.org/drawingml/2006/wordprocessingDrawing" xmlns:w10="urn:schemas-microsoft-com:office:word" xmlns:w="http://schemas.openxmlformats.org/wordprocessingml/2006/main" xmlns:w14="http://schemas.microsoft.com/office/word/2010/wordml" xmlns:w15="http://schemas.microsoft.com/office/word/2012/wordml" xmlns:w16cex="http://schemas.microsoft.com/office/word/2018/wordml/cex" xmlns:w16cid="http://schemas.microsoft.com/office/word/2016/wordml/cid" xmlns:w16="http://schemas.microsoft.com/office/word/2018/wordml" xmlns:w16du="http://schemas.microsoft.com/office/word/2023/wordml/word16du" xmlns:w16sdtdh="http://schemas.microsoft.com/office/word/2020/wordml/sdtdatahash" xmlns:w16se="http://schemas.microsoft.com/office/word/2015/wordml/symex" xmlns:wpg="http://schemas.microsoft.com/office/word/2010/wordprocessingGroup" xmlns:wpi="http://schemas.microsoft.com/office/word/2010/wordprocessingInk" xmlns:wne="http://schemas.microsoft.com/office/word/2006/wordml" xmlns:wps="http://schemas.microsoft.com/office/word/2010/wordprocessingShape" mc:Ignorable="w14 w15 w16se w16cid w16 w16cex w16sdtdh w16du wp14">
   <w:body>
     <w:p>
-      <w:r>
-        <w:t>Year 1: Milestone 3.7.1 – Multi-physics reliability model of PE system (AC-DC-AC Converter w/ integrated energy storage) developed and validated</w:t>
+      <w:pPr>
+        <w:pStyle w:val="Heading1"/>
+      </w:pPr>
+      <w:r>
+        <w:t>Stage 1: System Definition</w:t>
+      </w:r>
+    </w:p>
+    <w:p>
+      <w:pPr>
+        <w:pStyle w:val="ListParagraph"/>
+        <w:numPr>
+          <w:ilvl w:val="0"/>
+          <w:numId w:val="6"/>
+        </w:numPr>
+      </w:pPr>
+      <w:r>
+        <w:t xml:space="preserve">Need information such as: </w:t>
+      </w:r>
+    </w:p>
+    <w:p>
+      <w:pPr>
+        <w:pStyle w:val="ListParagraph"/>
+        <w:numPr>
+          <w:ilvl w:val="1"/>
+          <w:numId w:val="6"/>
+        </w:numPr>
+      </w:pPr>
+      <w:r>
+        <w:t xml:space="preserve">WEC type (point absorber, </w:t>
+      </w:r>
+      <w:proofErr w:type="spellStart"/>
+      <w:r>
+        <w:t>owc</w:t>
+      </w:r>
+      <w:proofErr w:type="spellEnd"/>
+      <w:r>
+        <w:t>, etc.)</w:t>
+      </w:r>
+    </w:p>
+    <w:p>
+      <w:pPr>
+        <w:pStyle w:val="ListParagraph"/>
+        <w:numPr>
+          <w:ilvl w:val="1"/>
+          <w:numId w:val="6"/>
+        </w:numPr>
+      </w:pPr>
+      <w:r>
+        <w:t>PTO type (assuming some belt-drive technology)</w:t>
+      </w:r>
+    </w:p>
+    <w:p>
+      <w:pPr>
+        <w:pStyle w:val="ListParagraph"/>
+        <w:numPr>
+          <w:ilvl w:val="1"/>
+          <w:numId w:val="6"/>
+        </w:numPr>
+      </w:pPr>
+      <w:r>
+        <w:t>Designed power level</w:t>
+      </w:r>
+    </w:p>
+    <w:p>
+      <w:pPr>
+        <w:pStyle w:val="ListParagraph"/>
+        <w:numPr>
+          <w:ilvl w:val="1"/>
+          <w:numId w:val="6"/>
+        </w:numPr>
+      </w:pPr>
+      <w:r>
+        <w:t xml:space="preserve">Deployment area (assuming </w:t>
+      </w:r>
+      <w:proofErr w:type="spellStart"/>
+      <w:r>
+        <w:t>PacWave</w:t>
+      </w:r>
+      <w:proofErr w:type="spellEnd"/>
+      <w:r>
+        <w:t>)</w:t>
+      </w:r>
+    </w:p>
+    <w:p>
+      <w:pPr>
+        <w:pStyle w:val="ListParagraph"/>
+        <w:numPr>
+          <w:ilvl w:val="1"/>
+          <w:numId w:val="6"/>
+        </w:numPr>
+      </w:pPr>
+    </w:p>
+    <w:p>
+      <w:r>
+        <w:t xml:space="preserve">Year 1: Milestone 3.7.1 – </w:t>
+      </w:r>
+      <w:proofErr w:type="gramStart"/>
+      <w:r>
+        <w:t>Multi-physics</w:t>
+      </w:r>
+      <w:proofErr w:type="gramEnd"/>
+      <w:r>
+        <w:t xml:space="preserve"> reliability model of PE system (AC-DC-AC Converter w/ integrated energy storage) developed and validated</w:t>
       </w:r>
     </w:p>
     <w:p>
@@ -122,7 +223,15 @@
         </w:numPr>
       </w:pPr>
       <w:r>
-        <w:t>Combines Markov chain methods and rainflow counting</w:t>
+        <w:t xml:space="preserve">Combines Markov chain methods and </w:t>
+      </w:r>
+      <w:proofErr w:type="spellStart"/>
+      <w:r>
+        <w:t>rainflow</w:t>
+      </w:r>
+      <w:proofErr w:type="spellEnd"/>
+      <w:r>
+        <w:t xml:space="preserve"> counting</w:t>
       </w:r>
     </w:p>
     <w:p>
@@ -214,6 +323,119 @@
 <file path=word/numbering.xml><?xml version="1.0" encoding="utf-8"?>
 <w:numbering xmlns:wpc="http://schemas.microsoft.com/office/word/2010/wordprocessingCanvas" xmlns:cx="http://schemas.microsoft.com/office/drawing/2014/chartex" xmlns:cx1="http://schemas.microsoft.com/office/drawing/2015/9/8/chartex" xmlns:cx2="http://schemas.microsoft.com/office/drawing/2015/10/21/chartex" xmlns:cx3="http://schemas.microsoft.com/office/drawing/2016/5/9/chartex" xmlns:cx4="http://schemas.microsoft.com/office/drawing/2016/5/10/chartex" xmlns:cx5="http://schemas.microsoft.com/office/drawing/2016/5/11/chartex" xmlns:cx6="http://schemas.microsoft.com/office/drawing/2016/5/12/chartex" xmlns:cx7="http://schemas.microsoft.com/office/drawing/2016/5/13/chartex" xmlns:cx8="http://schemas.microsoft.com/office/drawing/2016/5/14/chartex" xmlns:mc="http://schemas.openxmlformats.org/markup-compatibility/2006" xmlns:aink="http://schemas.microsoft.com/office/drawing/2016/ink" xmlns:am3d="http://schemas.microsoft.com/office/drawing/2017/model3d" xmlns:o="urn:schemas-microsoft-com:office:office" xmlns:oel="http://schemas.microsoft.com/office/2019/extlst" xmlns:r="http://schemas.openxmlformats.org/officeDocument/2006/relationships" xmlns:m="http://schemas.openxmlformats.org/officeDocument/2006/math" xmlns:v="urn:schemas-microsoft-com:vml" xmlns:wp14="http://schemas.microsoft.com/office/word/2010/wordprocessingDrawing" xmlns:wp="http://schemas.openxmlformats.org/drawingml/2006/wordprocessingDrawing" xmlns:w10="urn:schemas-microsoft-com:office:word" xmlns:w="http://schemas.openxmlformats.org/wordprocessingml/2006/main" xmlns:w14="http://schemas.microsoft.com/office/word/2010/wordml" xmlns:w15="http://schemas.microsoft.com/office/word/2012/wordml" xmlns:w16cex="http://schemas.microsoft.com/office/word/2018/wordml/cex" xmlns:w16cid="http://schemas.microsoft.com/office/word/2016/wordml/cid" xmlns:w16="http://schemas.microsoft.com/office/word/2018/wordml" xmlns:w16du="http://schemas.microsoft.com/office/word/2023/wordml/word16du" xmlns:w16sdtdh="http://schemas.microsoft.com/office/word/2020/wordml/sdtdatahash" xmlns:w16se="http://schemas.microsoft.com/office/word/2015/wordml/symex" xmlns:wpg="http://schemas.microsoft.com/office/word/2010/wordprocessingGroup" xmlns:wpi="http://schemas.microsoft.com/office/word/2010/wordprocessingInk" xmlns:wne="http://schemas.microsoft.com/office/word/2006/wordml" xmlns:wps="http://schemas.microsoft.com/office/word/2010/wordprocessingShape" mc:Ignorable="w14 w15 w16se w16cid w16 w16cex w16sdtdh w16du wp14">
   <w:abstractNum w:abstractNumId="0" w15:restartNumberingAfterBreak="0">
+    <w:nsid w:val="1955135E"/>
+    <w:multiLevelType w:val="hybridMultilevel"/>
+    <w:tmpl w:val="79E6E8E2"/>
+    <w:lvl w:ilvl="0" w:tplc="04090001">
+      <w:start w:val="1"/>
+      <w:numFmt w:val="bullet"/>
+      <w:lvlText w:val=""/>
+      <w:lvlJc w:val="left"/>
+      <w:pPr>
+        <w:ind w:left="720" w:hanging="360"/>
+      </w:pPr>
+      <w:rPr>
+        <w:rFonts w:ascii="Symbol" w:hAnsi="Symbol" w:hint="default"/>
+      </w:rPr>
+    </w:lvl>
+    <w:lvl w:ilvl="1" w:tplc="04090003">
+      <w:start w:val="1"/>
+      <w:numFmt w:val="bullet"/>
+      <w:lvlText w:val="o"/>
+      <w:lvlJc w:val="left"/>
+      <w:pPr>
+        <w:ind w:left="1440" w:hanging="360"/>
+      </w:pPr>
+      <w:rPr>
+        <w:rFonts w:ascii="Courier New" w:hAnsi="Courier New" w:cs="Courier New" w:hint="default"/>
+      </w:rPr>
+    </w:lvl>
+    <w:lvl w:ilvl="2" w:tplc="04090005" w:tentative="1">
+      <w:start w:val="1"/>
+      <w:numFmt w:val="bullet"/>
+      <w:lvlText w:val=""/>
+      <w:lvlJc w:val="left"/>
+      <w:pPr>
+        <w:ind w:left="2160" w:hanging="360"/>
+      </w:pPr>
+      <w:rPr>
+        <w:rFonts w:ascii="Wingdings" w:hAnsi="Wingdings" w:hint="default"/>
+      </w:rPr>
+    </w:lvl>
+    <w:lvl w:ilvl="3" w:tplc="04090001" w:tentative="1">
+      <w:start w:val="1"/>
+      <w:numFmt w:val="bullet"/>
+      <w:lvlText w:val=""/>
+      <w:lvlJc w:val="left"/>
+      <w:pPr>
+        <w:ind w:left="2880" w:hanging="360"/>
+      </w:pPr>
+      <w:rPr>
+        <w:rFonts w:ascii="Symbol" w:hAnsi="Symbol" w:hint="default"/>
+      </w:rPr>
+    </w:lvl>
+    <w:lvl w:ilvl="4" w:tplc="04090003" w:tentative="1">
+      <w:start w:val="1"/>
+      <w:numFmt w:val="bullet"/>
+      <w:lvlText w:val="o"/>
+      <w:lvlJc w:val="left"/>
+      <w:pPr>
+        <w:ind w:left="3600" w:hanging="360"/>
+      </w:pPr>
+      <w:rPr>
+        <w:rFonts w:ascii="Courier New" w:hAnsi="Courier New" w:cs="Courier New" w:hint="default"/>
+      </w:rPr>
+    </w:lvl>
+    <w:lvl w:ilvl="5" w:tplc="04090005" w:tentative="1">
+      <w:start w:val="1"/>
+      <w:numFmt w:val="bullet"/>
+      <w:lvlText w:val=""/>
+      <w:lvlJc w:val="left"/>
+      <w:pPr>
+        <w:ind w:left="4320" w:hanging="360"/>
+      </w:pPr>
+      <w:rPr>
+        <w:rFonts w:ascii="Wingdings" w:hAnsi="Wingdings" w:hint="default"/>
+      </w:rPr>
+    </w:lvl>
+    <w:lvl w:ilvl="6" w:tplc="04090001" w:tentative="1">
+      <w:start w:val="1"/>
+      <w:numFmt w:val="bullet"/>
+      <w:lvlText w:val=""/>
+      <w:lvlJc w:val="left"/>
+      <w:pPr>
+        <w:ind w:left="5040" w:hanging="360"/>
+      </w:pPr>
+      <w:rPr>
+        <w:rFonts w:ascii="Symbol" w:hAnsi="Symbol" w:hint="default"/>
+      </w:rPr>
+    </w:lvl>
+    <w:lvl w:ilvl="7" w:tplc="04090003" w:tentative="1">
+      <w:start w:val="1"/>
+      <w:numFmt w:val="bullet"/>
+      <w:lvlText w:val="o"/>
+      <w:lvlJc w:val="left"/>
+      <w:pPr>
+        <w:ind w:left="5760" w:hanging="360"/>
+      </w:pPr>
+      <w:rPr>
+        <w:rFonts w:ascii="Courier New" w:hAnsi="Courier New" w:cs="Courier New" w:hint="default"/>
+      </w:rPr>
+    </w:lvl>
+    <w:lvl w:ilvl="8" w:tplc="04090005" w:tentative="1">
+      <w:start w:val="1"/>
+      <w:numFmt w:val="bullet"/>
+      <w:lvlText w:val=""/>
+      <w:lvlJc w:val="left"/>
+      <w:pPr>
+        <w:ind w:left="6480" w:hanging="360"/>
+      </w:pPr>
+      <w:rPr>
+        <w:rFonts w:ascii="Wingdings" w:hAnsi="Wingdings" w:hint="default"/>
+      </w:rPr>
+    </w:lvl>
+  </w:abstractNum>
+  <w:abstractNum w:abstractNumId="1" w15:restartNumberingAfterBreak="0">
     <w:nsid w:val="248F2E8B"/>
     <w:multiLevelType w:val="hybridMultilevel"/>
     <w:tmpl w:val="AC28FC24"/>
@@ -326,7 +548,7 @@
       </w:rPr>
     </w:lvl>
   </w:abstractNum>
-  <w:abstractNum w:abstractNumId="1" w15:restartNumberingAfterBreak="0">
+  <w:abstractNum w:abstractNumId="2" w15:restartNumberingAfterBreak="0">
     <w:nsid w:val="341255B2"/>
     <w:multiLevelType w:val="hybridMultilevel"/>
     <w:tmpl w:val="CEFAEAB0"/>
@@ -415,7 +637,7 @@
       </w:pPr>
     </w:lvl>
   </w:abstractNum>
-  <w:abstractNum w:abstractNumId="2" w15:restartNumberingAfterBreak="0">
+  <w:abstractNum w:abstractNumId="3" w15:restartNumberingAfterBreak="0">
     <w:nsid w:val="576A334B"/>
     <w:multiLevelType w:val="hybridMultilevel"/>
     <w:tmpl w:val="FD985822"/>
@@ -528,7 +750,7 @@
       </w:rPr>
     </w:lvl>
   </w:abstractNum>
-  <w:abstractNum w:abstractNumId="3" w15:restartNumberingAfterBreak="0">
+  <w:abstractNum w:abstractNumId="4" w15:restartNumberingAfterBreak="0">
     <w:nsid w:val="5A70400C"/>
     <w:multiLevelType w:val="hybridMultilevel"/>
     <w:tmpl w:val="ADDC3E3A"/>
@@ -641,7 +863,7 @@
       </w:rPr>
     </w:lvl>
   </w:abstractNum>
-  <w:abstractNum w:abstractNumId="4" w15:restartNumberingAfterBreak="0">
+  <w:abstractNum w:abstractNumId="5" w15:restartNumberingAfterBreak="0">
     <w:nsid w:val="74E66885"/>
     <w:multiLevelType w:val="hybridMultilevel"/>
     <w:tmpl w:val="0C72CB56"/>
@@ -755,19 +977,22 @@
     </w:lvl>
   </w:abstractNum>
   <w:num w:numId="1" w16cid:durableId="57629594">
+    <w:abstractNumId w:val="5"/>
+  </w:num>
+  <w:num w:numId="2" w16cid:durableId="714695348">
+    <w:abstractNumId w:val="2"/>
+  </w:num>
+  <w:num w:numId="3" w16cid:durableId="1860007544">
+    <w:abstractNumId w:val="1"/>
+  </w:num>
+  <w:num w:numId="4" w16cid:durableId="2057270114">
     <w:abstractNumId w:val="4"/>
   </w:num>
-  <w:num w:numId="2" w16cid:durableId="714695348">
-    <w:abstractNumId w:val="1"/>
-  </w:num>
-  <w:num w:numId="3" w16cid:durableId="1860007544">
-    <w:abstractNumId w:val="0"/>
-  </w:num>
-  <w:num w:numId="4" w16cid:durableId="2057270114">
+  <w:num w:numId="5" w16cid:durableId="477457814">
     <w:abstractNumId w:val="3"/>
   </w:num>
-  <w:num w:numId="5" w16cid:durableId="477457814">
-    <w:abstractNumId w:val="2"/>
+  <w:num w:numId="6" w16cid:durableId="1183478181">
+    <w:abstractNumId w:val="0"/>
   </w:num>
 </w:numbering>
 </file>

</xml_diff>